<commit_message>
mail function so far
</commit_message>
<xml_diff>
--- a/documenten/kerntaak_1/1.5/installatieverslag/Installatie_en_configuratie_v2.0.docx
+++ b/documenten/kerntaak_1/1.5/installatieverslag/Installatie_en_configuratie_v2.0.docx
@@ -10,6 +10,7 @@
           <w:docPartUnique/>
         </w:docPartObj>
       </w:sdtPr>
+      <w:sdtEndPr/>
       <w:sdtContent>
         <w:p>
           <w:r>
@@ -133,6 +134,7 @@
                                     <w:dataBinding w:prefixMappings="xmlns:ns0='http://purl.org/dc/elements/1.1/' xmlns:ns1='http://schemas.openxmlformats.org/package/2006/metadata/core-properties' " w:xpath="/ns1:coreProperties[1]/ns0:creator[1]" w:storeItemID="{6C3C8BC8-F283-45AE-878A-BAB7291924A1}"/>
                                     <w:text/>
                                   </w:sdtPr>
+                                  <w:sdtEndPr/>
                                   <w:sdtContent>
                                     <w:p>
                                       <w:pPr>
@@ -175,6 +177,7 @@
                                       <w:dataBinding w:prefixMappings="xmlns:ns0='http://schemas.openxmlformats.org/officeDocument/2006/extended-properties' " w:xpath="/ns0:Properties[1]/ns0:Company[1]" w:storeItemID="{6668398D-A668-4E3E-A5EB-62B293D839F1}"/>
                                       <w:text/>
                                     </w:sdtPr>
+                                    <w:sdtEndPr/>
                                     <w:sdtContent>
                                       <w:r>
                                         <w:rPr>
@@ -204,6 +207,7 @@
                                       <w:dataBinding w:prefixMappings="xmlns:ns0='http://schemas.microsoft.com/office/2006/coverPageProps' " w:xpath="/ns0:CoverPageProperties[1]/ns0:CompanyAddress[1]" w:storeItemID="{55AF091B-3C7A-41E3-B477-F2FDAA23CFDA}"/>
                                       <w:text/>
                                     </w:sdtPr>
+                                    <w:sdtEndPr/>
                                     <w:sdtContent>
                                       <w:r>
                                         <w:rPr>
@@ -273,6 +277,7 @@
                                     <w:dataBinding w:prefixMappings="xmlns:ns0='http://purl.org/dc/elements/1.1/' xmlns:ns1='http://schemas.openxmlformats.org/package/2006/metadata/core-properties' " w:xpath="/ns1:coreProperties[1]/ns0:title[1]" w:storeItemID="{6C3C8BC8-F283-45AE-878A-BAB7291924A1}"/>
                                     <w:text/>
                                   </w:sdtPr>
+                                  <w:sdtEndPr/>
                                   <w:sdtContent>
                                     <w:p>
                                       <w:pPr>
@@ -350,6 +355,7 @@
                               <w:dataBinding w:prefixMappings="xmlns:ns0='http://purl.org/dc/elements/1.1/' xmlns:ns1='http://schemas.openxmlformats.org/package/2006/metadata/core-properties' " w:xpath="/ns1:coreProperties[1]/ns0:creator[1]" w:storeItemID="{6C3C8BC8-F283-45AE-878A-BAB7291924A1}"/>
                               <w:text/>
                             </w:sdtPr>
+                            <w:sdtEndPr/>
                             <w:sdtContent>
                               <w:p>
                                 <w:pPr>
@@ -392,6 +398,7 @@
                                 <w:dataBinding w:prefixMappings="xmlns:ns0='http://schemas.openxmlformats.org/officeDocument/2006/extended-properties' " w:xpath="/ns0:Properties[1]/ns0:Company[1]" w:storeItemID="{6668398D-A668-4E3E-A5EB-62B293D839F1}"/>
                                 <w:text/>
                               </w:sdtPr>
+                              <w:sdtEndPr/>
                               <w:sdtContent>
                                 <w:r>
                                   <w:rPr>
@@ -421,6 +428,7 @@
                                 <w:dataBinding w:prefixMappings="xmlns:ns0='http://schemas.microsoft.com/office/2006/coverPageProps' " w:xpath="/ns0:CoverPageProperties[1]/ns0:CompanyAddress[1]" w:storeItemID="{55AF091B-3C7A-41E3-B477-F2FDAA23CFDA}"/>
                                 <w:text/>
                               </w:sdtPr>
+                              <w:sdtEndPr/>
                               <w:sdtContent>
                                 <w:r>
                                   <w:rPr>
@@ -456,6 +464,7 @@
                               <w:dataBinding w:prefixMappings="xmlns:ns0='http://purl.org/dc/elements/1.1/' xmlns:ns1='http://schemas.openxmlformats.org/package/2006/metadata/core-properties' " w:xpath="/ns1:coreProperties[1]/ns0:title[1]" w:storeItemID="{6C3C8BC8-F283-45AE-878A-BAB7291924A1}"/>
                               <w:text/>
                             </w:sdtPr>
+                            <w:sdtEndPr/>
                             <w:sdtContent>
                               <w:p>
                                 <w:pPr>
@@ -514,6 +523,10 @@
     <w:sdt>
       <w:sdtPr>
         <w:rPr>
+          <w:rFonts w:asciiTheme="minorHAnsi" w:eastAsiaTheme="minorHAnsi" w:hAnsiTheme="minorHAnsi" w:cstheme="minorBidi"/>
+          <w:color w:val="auto"/>
+          <w:sz w:val="22"/>
+          <w:szCs w:val="22"/>
           <w:lang w:val="nl-NL"/>
         </w:rPr>
         <w:id w:val="-744725544"/>
@@ -524,12 +537,8 @@
       </w:sdtPr>
       <w:sdtEndPr>
         <w:rPr>
-          <w:rFonts w:asciiTheme="minorHAnsi" w:eastAsiaTheme="minorHAnsi" w:hAnsiTheme="minorHAnsi" w:cstheme="minorBidi"/>
           <w:b/>
           <w:bCs/>
-          <w:color w:val="auto"/>
-          <w:sz w:val="22"/>
-          <w:szCs w:val="22"/>
         </w:rPr>
       </w:sdtEndPr>
       <w:sdtContent>
@@ -871,13 +880,8 @@
         <w:pStyle w:val="Kop2"/>
       </w:pPr>
       <w:bookmarkStart w:id="0" w:name="_Toc512244149"/>
-      <w:proofErr w:type="spellStart"/>
-      <w:r>
-        <w:t>Wampserver</w:t>
-      </w:r>
-      <w:proofErr w:type="spellEnd"/>
-      <w:r>
-        <w:t xml:space="preserve"> of een soortgelijke lokale host:</w:t>
+      <w:r>
+        <w:t>Wampserver of een soortgelijke lokale host:</w:t>
       </w:r>
       <w:bookmarkEnd w:id="0"/>
       <w:r>
@@ -894,21 +898,7 @@
         <w:rPr>
           <w:sz w:val="24"/>
         </w:rPr>
-        <w:t xml:space="preserve">Dit gaan we gebruiken om lokaal te werken aan de applicatie. Om </w:t>
-      </w:r>
-      <w:proofErr w:type="spellStart"/>
-      <w:r>
-        <w:rPr>
-          <w:sz w:val="24"/>
-        </w:rPr>
-        <w:t>Wampserver</w:t>
-      </w:r>
-      <w:proofErr w:type="spellEnd"/>
-      <w:r>
-        <w:rPr>
-          <w:sz w:val="24"/>
-        </w:rPr>
-        <w:t xml:space="preserve"> te installeren ga je naar </w:t>
+        <w:t xml:space="preserve">Dit gaan we gebruiken om lokaal te werken aan de applicatie. Om Wampserver te installeren ga je naar </w:t>
       </w:r>
       <w:hyperlink r:id="rId5" w:history="1">
         <w:r>
@@ -983,21 +973,7 @@
         <w:rPr>
           <w:sz w:val="24"/>
         </w:rPr>
-        <w:t xml:space="preserve">Nu </w:t>
-      </w:r>
-      <w:proofErr w:type="spellStart"/>
-      <w:r>
-        <w:rPr>
-          <w:sz w:val="24"/>
-        </w:rPr>
-        <w:t>wampserver</w:t>
-      </w:r>
-      <w:proofErr w:type="spellEnd"/>
-      <w:r>
-        <w:rPr>
-          <w:sz w:val="24"/>
-        </w:rPr>
-        <w:t xml:space="preserve"> is gedownload kan er al een projectmap worden aangemaakt. Dit doe je in de www map. Door het aanmaken van een map hier kan deze worden gezien in de lokale host.</w:t>
+        <w:t>Nu wampserver is gedownload kan er al een projectmap worden aangemaakt. Dit doe je in de www map. Door het aanmaken van een map hier kan deze worden gezien in de lokale host.</w:t>
       </w:r>
     </w:p>
     <w:p>
@@ -1078,23 +1054,8 @@
           <w:sz w:val="24"/>
         </w:rPr>
         <w:lastRenderedPageBreak/>
-        <w:t xml:space="preserve">Na het installeren van </w:t>
-      </w:r>
-      <w:proofErr w:type="spellStart"/>
-      <w:r>
-        <w:rPr>
-          <w:sz w:val="24"/>
-        </w:rPr>
-        <w:t>Wampserver</w:t>
-      </w:r>
-      <w:proofErr w:type="spellEnd"/>
-      <w:r>
-        <w:rPr>
-          <w:sz w:val="24"/>
-        </w:rPr>
-        <w:t xml:space="preserve"> of een andere lokale host naar keuze kan git samen met een git-</w:t>
-      </w:r>
-      <w:proofErr w:type="spellStart"/>
+        <w:t>Na het installeren van Wampserver of een andere lokale host naar keuze kan git samen met een git-</w:t>
+      </w:r>
       <w:r>
         <w:rPr>
           <w:sz w:val="24"/>
@@ -1105,14 +1066,7 @@
         <w:rPr>
           <w:sz w:val="24"/>
         </w:rPr>
-        <w:t>nt</w:t>
-      </w:r>
-      <w:proofErr w:type="spellEnd"/>
-      <w:r>
-        <w:rPr>
-          <w:sz w:val="24"/>
-        </w:rPr>
-        <w:t xml:space="preserve"> naar keuze worden geïnstalleerd. </w:t>
+        <w:t xml:space="preserve">nt naar keuze worden geïnstalleerd. </w:t>
       </w:r>
     </w:p>
     <w:p>
@@ -1121,15 +1075,7 @@
       </w:pPr>
       <w:bookmarkStart w:id="1" w:name="_Toc512244150"/>
       <w:r>
-        <w:t>Git/</w:t>
-      </w:r>
-      <w:proofErr w:type="spellStart"/>
-      <w:r>
-        <w:t>Gitkraken</w:t>
-      </w:r>
-      <w:proofErr w:type="spellEnd"/>
-      <w:r>
-        <w:t>:</w:t>
+        <w:t>Git/Gitkraken:</w:t>
       </w:r>
       <w:bookmarkEnd w:id="1"/>
       <w:r>
@@ -1146,21 +1092,7 @@
         <w:rPr>
           <w:sz w:val="24"/>
         </w:rPr>
-        <w:t xml:space="preserve">In het project maken we gebruik van Git en </w:t>
-      </w:r>
-      <w:proofErr w:type="spellStart"/>
-      <w:r>
-        <w:rPr>
-          <w:sz w:val="24"/>
-        </w:rPr>
-        <w:t>Gitkraken</w:t>
-      </w:r>
-      <w:proofErr w:type="spellEnd"/>
-      <w:r>
-        <w:rPr>
-          <w:sz w:val="24"/>
-        </w:rPr>
-        <w:t xml:space="preserve"> voor het opslaan van bestanden en het versiebeheer van deze bestanden. </w:t>
+        <w:t xml:space="preserve">In het project maken we gebruik van Git en Gitkraken voor het opslaan van bestanden en het versiebeheer van deze bestanden. </w:t>
       </w:r>
     </w:p>
     <w:p>
@@ -1203,7 +1135,6 @@
         </w:rPr>
         <w:t xml:space="preserve">Een git </w:t>
       </w:r>
-      <w:proofErr w:type="spellStart"/>
       <w:r>
         <w:rPr>
           <w:sz w:val="24"/>
@@ -1214,103 +1145,26 @@
         <w:rPr>
           <w:sz w:val="24"/>
         </w:rPr>
-        <w:t>nt</w:t>
-      </w:r>
-      <w:proofErr w:type="spellEnd"/>
-      <w:r>
-        <w:rPr>
-          <w:sz w:val="24"/>
-        </w:rPr>
-        <w:t xml:space="preserve"> maakt het makkelijker om te werken met git. Zonder </w:t>
-      </w:r>
-      <w:proofErr w:type="spellStart"/>
-      <w:r>
-        <w:rPr>
-          <w:sz w:val="24"/>
-        </w:rPr>
-        <w:t>client</w:t>
-      </w:r>
-      <w:proofErr w:type="spellEnd"/>
-      <w:r>
-        <w:rPr>
-          <w:sz w:val="24"/>
-        </w:rPr>
-        <w:t xml:space="preserve"> moet al het versiebeheer worden geregeld via de </w:t>
-      </w:r>
-      <w:proofErr w:type="spellStart"/>
-      <w:r>
-        <w:rPr>
-          <w:sz w:val="24"/>
-        </w:rPr>
-        <w:t>command</w:t>
-      </w:r>
-      <w:proofErr w:type="spellEnd"/>
-      <w:r>
-        <w:rPr>
-          <w:sz w:val="24"/>
-        </w:rPr>
-        <w:t xml:space="preserve"> line. </w:t>
-      </w:r>
-      <w:r>
-        <w:rPr>
-          <w:sz w:val="24"/>
-        </w:rPr>
-        <w:t xml:space="preserve">Ook zijn er veel </w:t>
-      </w:r>
-      <w:proofErr w:type="spellStart"/>
-      <w:r>
-        <w:rPr>
-          <w:sz w:val="24"/>
-        </w:rPr>
-        <w:t>clients</w:t>
-      </w:r>
-      <w:proofErr w:type="spellEnd"/>
-      <w:r>
-        <w:rPr>
-          <w:sz w:val="24"/>
-        </w:rPr>
-        <w:t xml:space="preserve"> waar uit gekozen kan worden. Wij gebruiken in dit project </w:t>
-      </w:r>
-      <w:proofErr w:type="spellStart"/>
-      <w:r>
-        <w:rPr>
-          <w:sz w:val="24"/>
-        </w:rPr>
-        <w:t>Gitkraken</w:t>
-      </w:r>
-      <w:proofErr w:type="spellEnd"/>
-      <w:r>
-        <w:rPr>
-          <w:sz w:val="24"/>
-        </w:rPr>
-        <w:t>.</w:t>
-      </w:r>
-    </w:p>
-    <w:p>
-      <w:pPr>
-        <w:rPr>
-          <w:sz w:val="24"/>
-        </w:rPr>
-      </w:pPr>
-      <w:r>
-        <w:rPr>
-          <w:sz w:val="24"/>
-        </w:rPr>
-        <w:t xml:space="preserve">Om </w:t>
-      </w:r>
-      <w:proofErr w:type="spellStart"/>
-      <w:r>
-        <w:rPr>
-          <w:sz w:val="24"/>
-        </w:rPr>
-        <w:t>gitkraken</w:t>
-      </w:r>
-      <w:proofErr w:type="spellEnd"/>
-      <w:r>
-        <w:rPr>
-          <w:sz w:val="24"/>
-        </w:rPr>
-        <w:t xml:space="preserve"> te downloaden ga je naar </w:t>
+        <w:t xml:space="preserve">nt maakt het makkelijker om te werken met git. Zonder client moet al het versiebeheer worden geregeld via de command line. </w:t>
+      </w:r>
+      <w:r>
+        <w:rPr>
+          <w:sz w:val="24"/>
+        </w:rPr>
+        <w:t>Ook zijn er veel clients waar uit gekozen kan worden. Wij gebruiken in dit project Gitkraken.</w:t>
+      </w:r>
+    </w:p>
+    <w:p>
+      <w:pPr>
+        <w:rPr>
+          <w:sz w:val="24"/>
+        </w:rPr>
+      </w:pPr>
+      <w:r>
+        <w:rPr>
+          <w:sz w:val="24"/>
+        </w:rPr>
+        <w:t xml:space="preserve">Om gitkraken te downloaden ga je naar </w:t>
       </w:r>
       <w:hyperlink r:id="rId9" w:history="1">
         <w:r>
@@ -1384,13 +1238,8 @@
       <w:r>
         <w:t xml:space="preserve">Composer en </w:t>
       </w:r>
-      <w:proofErr w:type="spellStart"/>
-      <w:r>
-        <w:t>Laravel</w:t>
-      </w:r>
-      <w:proofErr w:type="spellEnd"/>
-      <w:r>
-        <w:t>:</w:t>
+      <w:r>
+        <w:t>Laravel:</w:t>
       </w:r>
       <w:bookmarkEnd w:id="2"/>
     </w:p>
@@ -1405,49 +1254,7 @@
         <w:rPr>
           <w:sz w:val="24"/>
         </w:rPr>
-        <w:t xml:space="preserve">Voor het gebruik van </w:t>
-      </w:r>
-      <w:proofErr w:type="spellStart"/>
-      <w:r>
-        <w:rPr>
-          <w:sz w:val="24"/>
-        </w:rPr>
-        <w:t>Laravel</w:t>
-      </w:r>
-      <w:proofErr w:type="spellEnd"/>
-      <w:r>
-        <w:rPr>
-          <w:sz w:val="24"/>
-        </w:rPr>
-        <w:t xml:space="preserve"> is het eerst nodig om Composer te downloaden. Composer zorgt dat we </w:t>
-      </w:r>
-      <w:proofErr w:type="spellStart"/>
-      <w:r>
-        <w:rPr>
-          <w:sz w:val="24"/>
-        </w:rPr>
-        <w:t>laravel</w:t>
-      </w:r>
-      <w:proofErr w:type="spellEnd"/>
-      <w:r>
-        <w:rPr>
-          <w:sz w:val="24"/>
-        </w:rPr>
-        <w:t xml:space="preserve"> makkelijk van </w:t>
-      </w:r>
-      <w:proofErr w:type="spellStart"/>
-      <w:r>
-        <w:rPr>
-          <w:sz w:val="24"/>
-        </w:rPr>
-        <w:t>github</w:t>
-      </w:r>
-      <w:proofErr w:type="spellEnd"/>
-      <w:r>
-        <w:rPr>
-          <w:sz w:val="24"/>
-        </w:rPr>
-        <w:t xml:space="preserve"> af kunnen halen om zo te gebruiken in ons eigen project.</w:t>
+        <w:t>Voor het gebruik van Laravel is het eerst nodig om Composer te downloaden. Composer zorgt dat we laravel makkelijk van github af kunnen halen om zo te gebruiken in ons eigen project.</w:t>
       </w:r>
     </w:p>
     <w:p>
@@ -1488,49 +1295,7 @@
         <w:rPr>
           <w:sz w:val="24"/>
         </w:rPr>
-        <w:t xml:space="preserve">De makkelijkste manier om Composer te installeren (Alleen </w:t>
-      </w:r>
-      <w:proofErr w:type="spellStart"/>
-      <w:r>
-        <w:rPr>
-          <w:sz w:val="24"/>
-        </w:rPr>
-        <w:t>windows</w:t>
-      </w:r>
-      <w:proofErr w:type="spellEnd"/>
-      <w:r>
-        <w:rPr>
-          <w:sz w:val="24"/>
-        </w:rPr>
-        <w:t xml:space="preserve">) is met de </w:t>
-      </w:r>
-      <w:proofErr w:type="spellStart"/>
-      <w:r>
-        <w:rPr>
-          <w:sz w:val="24"/>
-        </w:rPr>
-        <w:t>windows</w:t>
-      </w:r>
-      <w:proofErr w:type="spellEnd"/>
-      <w:r>
-        <w:rPr>
-          <w:sz w:val="24"/>
-        </w:rPr>
-        <w:t xml:space="preserve"> </w:t>
-      </w:r>
-      <w:proofErr w:type="spellStart"/>
-      <w:r>
-        <w:rPr>
-          <w:sz w:val="24"/>
-        </w:rPr>
-        <w:t>installer</w:t>
-      </w:r>
-      <w:proofErr w:type="spellEnd"/>
-      <w:r>
-        <w:rPr>
-          <w:sz w:val="24"/>
-        </w:rPr>
-        <w:t xml:space="preserve">. </w:t>
+        <w:t xml:space="preserve">De makkelijkste manier om Composer te installeren (Alleen windows) is met de windows installer. </w:t>
       </w:r>
       <w:r>
         <w:rPr>
@@ -1591,91 +1356,7 @@
         <w:rPr>
           <w:sz w:val="24"/>
         </w:rPr>
-        <w:t xml:space="preserve">Na het installeren van Composer kan </w:t>
-      </w:r>
-      <w:proofErr w:type="spellStart"/>
-      <w:r>
-        <w:rPr>
-          <w:sz w:val="24"/>
-        </w:rPr>
-        <w:t>Laravel</w:t>
-      </w:r>
-      <w:proofErr w:type="spellEnd"/>
-      <w:r>
-        <w:rPr>
-          <w:sz w:val="24"/>
-        </w:rPr>
-        <w:t xml:space="preserve"> in de projectmap worden gezet. Om dit te doen moet eerst de </w:t>
-      </w:r>
-      <w:proofErr w:type="spellStart"/>
-      <w:r>
-        <w:rPr>
-          <w:sz w:val="24"/>
-        </w:rPr>
-        <w:t>command</w:t>
-      </w:r>
-      <w:proofErr w:type="spellEnd"/>
-      <w:r>
-        <w:rPr>
-          <w:sz w:val="24"/>
-        </w:rPr>
-        <w:t xml:space="preserve"> line worden geopend en in de </w:t>
-      </w:r>
-      <w:proofErr w:type="spellStart"/>
-      <w:r>
-        <w:rPr>
-          <w:sz w:val="24"/>
-        </w:rPr>
-        <w:t>command</w:t>
-      </w:r>
-      <w:proofErr w:type="spellEnd"/>
-      <w:r>
-        <w:rPr>
-          <w:sz w:val="24"/>
-        </w:rPr>
-        <w:t xml:space="preserve"> line naar de desbetreffende map worden genavigeerd. De makkelijkste manier om dit te doen is om in verkenner naar de map te gaan waar je de </w:t>
-      </w:r>
-      <w:proofErr w:type="spellStart"/>
-      <w:r>
-        <w:rPr>
-          <w:sz w:val="24"/>
-        </w:rPr>
-        <w:t>command</w:t>
-      </w:r>
-      <w:proofErr w:type="spellEnd"/>
-      <w:r>
-        <w:rPr>
-          <w:sz w:val="24"/>
-        </w:rPr>
-        <w:t xml:space="preserve"> line wilt openen, en bovenin waar de mappen staan aangegeven </w:t>
-      </w:r>
-      <w:proofErr w:type="spellStart"/>
-      <w:r>
-        <w:rPr>
-          <w:sz w:val="24"/>
-        </w:rPr>
-        <w:t>cmd</w:t>
-      </w:r>
-      <w:proofErr w:type="spellEnd"/>
-      <w:r>
-        <w:rPr>
-          <w:sz w:val="24"/>
-        </w:rPr>
-        <w:t xml:space="preserve"> in te typen. Hiermee kom je meteen in de map waar de </w:t>
-      </w:r>
-      <w:proofErr w:type="spellStart"/>
-      <w:r>
-        <w:rPr>
-          <w:sz w:val="24"/>
-        </w:rPr>
-        <w:t>command</w:t>
-      </w:r>
-      <w:proofErr w:type="spellEnd"/>
-      <w:r>
-        <w:rPr>
-          <w:sz w:val="24"/>
-        </w:rPr>
-        <w:t xml:space="preserve"> line is geopend.</w:t>
+        <w:t>Na het installeren van Composer kan Laravel in de projectmap worden gezet. Om dit te doen moet eerst de command line worden geopend en in de command line naar de desbetreffende map worden genavigeerd. De makkelijkste manier om dit te doen is om in verkenner naar de map te gaan waar je de command line wilt openen, en bovenin waar de mappen staan aangegeven cmd in te typen. Hiermee kom je meteen in de map waar de command line is geopend.</w:t>
       </w:r>
     </w:p>
     <w:p>
@@ -1827,35 +1508,7 @@
         <w:rPr>
           <w:sz w:val="24"/>
         </w:rPr>
-        <w:t xml:space="preserve">map in de www folder kan </w:t>
-      </w:r>
-      <w:proofErr w:type="spellStart"/>
-      <w:r>
-        <w:rPr>
-          <w:sz w:val="24"/>
-        </w:rPr>
-        <w:t>Laravel</w:t>
-      </w:r>
-      <w:proofErr w:type="spellEnd"/>
-      <w:r>
-        <w:rPr>
-          <w:sz w:val="24"/>
-        </w:rPr>
-        <w:t xml:space="preserve"> in de map worden gezet. Dit doe je in de </w:t>
-      </w:r>
-      <w:proofErr w:type="spellStart"/>
-      <w:r>
-        <w:rPr>
-          <w:sz w:val="24"/>
-        </w:rPr>
-        <w:t>command</w:t>
-      </w:r>
-      <w:proofErr w:type="spellEnd"/>
-      <w:r>
-        <w:rPr>
-          <w:sz w:val="24"/>
-        </w:rPr>
-        <w:t xml:space="preserve"> line met behulp van Composer. </w:t>
+        <w:t xml:space="preserve">map in de www folder kan Laravel in de map worden gezet. Dit doe je in de command line met behulp van Composer. </w:t>
       </w:r>
     </w:p>
     <w:p>
@@ -1916,179 +1569,39 @@
         <w:rPr>
           <w:sz w:val="24"/>
         </w:rPr>
-        <w:t xml:space="preserve">Hiermee wordt bedoeld: Er wordt een nieuw project aangemaakt die automatisch de laatste stabiele versie van de Composer </w:t>
-      </w:r>
-      <w:proofErr w:type="spellStart"/>
-      <w:r>
-        <w:rPr>
-          <w:sz w:val="24"/>
-        </w:rPr>
-        <w:t>github</w:t>
-      </w:r>
-      <w:proofErr w:type="spellEnd"/>
-      <w:r>
-        <w:rPr>
-          <w:sz w:val="24"/>
-        </w:rPr>
-        <w:t xml:space="preserve"> haalt. Het project heet surveyapp en wordt gemaakt in de </w:t>
-      </w:r>
-      <w:proofErr w:type="spellStart"/>
-      <w:r>
-        <w:rPr>
-          <w:sz w:val="24"/>
-        </w:rPr>
-        <w:t>PvB</w:t>
-      </w:r>
-      <w:proofErr w:type="spellEnd"/>
-      <w:r>
-        <w:rPr>
-          <w:sz w:val="24"/>
-        </w:rPr>
-        <w:t xml:space="preserve"> map.</w:t>
-      </w:r>
-    </w:p>
-    <w:p>
-      <w:pPr>
-        <w:rPr>
-          <w:sz w:val="24"/>
-        </w:rPr>
-      </w:pPr>
-      <w:r>
-        <w:rPr>
-          <w:sz w:val="24"/>
-        </w:rPr>
-        <w:t xml:space="preserve">Om te testen of </w:t>
-      </w:r>
-      <w:proofErr w:type="spellStart"/>
-      <w:r>
-        <w:rPr>
-          <w:sz w:val="24"/>
-        </w:rPr>
-        <w:t>Laravel</w:t>
-      </w:r>
-      <w:proofErr w:type="spellEnd"/>
-      <w:r>
-        <w:rPr>
-          <w:sz w:val="24"/>
-        </w:rPr>
-        <w:t xml:space="preserve"> goed geïnstalleerd is </w:t>
-      </w:r>
-      <w:r>
-        <w:rPr>
-          <w:sz w:val="24"/>
-        </w:rPr>
-        <w:t xml:space="preserve">kan na het installeren van </w:t>
-      </w:r>
-      <w:proofErr w:type="spellStart"/>
-      <w:r>
-        <w:rPr>
-          <w:sz w:val="24"/>
-        </w:rPr>
-        <w:t>Laravel</w:t>
-      </w:r>
-      <w:proofErr w:type="spellEnd"/>
-      <w:r>
-        <w:rPr>
-          <w:sz w:val="24"/>
-        </w:rPr>
-        <w:t xml:space="preserve"> via de </w:t>
-      </w:r>
-      <w:proofErr w:type="spellStart"/>
-      <w:r>
-        <w:rPr>
-          <w:sz w:val="24"/>
-        </w:rPr>
-        <w:t>command</w:t>
-      </w:r>
-      <w:proofErr w:type="spellEnd"/>
-      <w:r>
-        <w:rPr>
-          <w:sz w:val="24"/>
-        </w:rPr>
-        <w:t xml:space="preserve"> line genavigeerd worden naar de nieuwe aangemaakte map op dezelfde manier als hiervoor, maar ook door cd met hierachter de naam van de nieuwe map in te typen. </w:t>
-      </w:r>
-    </w:p>
-    <w:p>
-      <w:pPr>
-        <w:rPr>
-          <w:sz w:val="24"/>
-        </w:rPr>
-      </w:pPr>
-      <w:r>
-        <w:rPr>
-          <w:sz w:val="24"/>
-        </w:rPr>
-        <w:t xml:space="preserve">Eenmaal in deze map typ je </w:t>
-      </w:r>
-      <w:proofErr w:type="spellStart"/>
-      <w:r>
-        <w:rPr>
-          <w:sz w:val="24"/>
-        </w:rPr>
-        <w:t>php</w:t>
-      </w:r>
-      <w:proofErr w:type="spellEnd"/>
-      <w:r>
-        <w:rPr>
-          <w:sz w:val="24"/>
-        </w:rPr>
-        <w:t xml:space="preserve"> </w:t>
-      </w:r>
-      <w:proofErr w:type="spellStart"/>
-      <w:r>
-        <w:rPr>
-          <w:sz w:val="24"/>
-        </w:rPr>
-        <w:t>artisan</w:t>
-      </w:r>
-      <w:proofErr w:type="spellEnd"/>
-      <w:r>
-        <w:rPr>
-          <w:sz w:val="24"/>
-        </w:rPr>
-        <w:t xml:space="preserve"> serve. Hiermee wordt er een lokale server opgestart. Neem hierna de </w:t>
-      </w:r>
-      <w:proofErr w:type="spellStart"/>
-      <w:r>
-        <w:rPr>
-          <w:sz w:val="24"/>
-        </w:rPr>
-        <w:t>url</w:t>
-      </w:r>
-      <w:proofErr w:type="spellEnd"/>
-      <w:r>
-        <w:rPr>
-          <w:sz w:val="24"/>
-        </w:rPr>
-        <w:t xml:space="preserve"> die verschijnt in de browser over. Omdat het een nieuwe </w:t>
-      </w:r>
-      <w:proofErr w:type="spellStart"/>
-      <w:r>
-        <w:rPr>
-          <w:sz w:val="24"/>
-        </w:rPr>
-        <w:t>Laravel</w:t>
-      </w:r>
-      <w:proofErr w:type="spellEnd"/>
-      <w:r>
-        <w:rPr>
-          <w:sz w:val="24"/>
-        </w:rPr>
-        <w:t xml:space="preserve"> installatie is zou iedereen ongeveer hetzelfde moeten zien (Klein verschil per </w:t>
-      </w:r>
-      <w:proofErr w:type="spellStart"/>
-      <w:r>
-        <w:rPr>
-          <w:sz w:val="24"/>
-        </w:rPr>
-        <w:t>Laravel</w:t>
-      </w:r>
-      <w:proofErr w:type="spellEnd"/>
-      <w:r>
-        <w:rPr>
-          <w:sz w:val="24"/>
-        </w:rPr>
-        <w:t xml:space="preserve"> versie). </w:t>
+        <w:t>Hiermee wordt bedoeld: Er wordt een nieuw project aangemaakt die automatisch de laatste stabiele versie van de Composer github haalt. Het project heet surveyapp en wordt gemaakt in de PvB map.</w:t>
+      </w:r>
+    </w:p>
+    <w:p>
+      <w:pPr>
+        <w:rPr>
+          <w:sz w:val="24"/>
+        </w:rPr>
+      </w:pPr>
+      <w:r>
+        <w:rPr>
+          <w:sz w:val="24"/>
+        </w:rPr>
+        <w:t xml:space="preserve">Om te testen of Laravel goed geïnstalleerd is </w:t>
+      </w:r>
+      <w:r>
+        <w:rPr>
+          <w:sz w:val="24"/>
+        </w:rPr>
+        <w:t xml:space="preserve">kan na het installeren van Laravel via de command line genavigeerd worden naar de nieuwe aangemaakte map op dezelfde manier als hiervoor, maar ook door cd met hierachter de naam van de nieuwe map in te typen. </w:t>
+      </w:r>
+    </w:p>
+    <w:p>
+      <w:pPr>
+        <w:rPr>
+          <w:sz w:val="24"/>
+        </w:rPr>
+      </w:pPr>
+      <w:r>
+        <w:rPr>
+          <w:sz w:val="24"/>
+        </w:rPr>
+        <w:t xml:space="preserve">Eenmaal in deze map typ je php artisan serve. Hiermee wordt er een lokale server opgestart. Neem hierna de url die verschijnt in de browser over. Omdat het een nieuwe Laravel installatie is zou iedereen ongeveer hetzelfde moeten zien (Klein verschil per Laravel versie). </w:t>
       </w:r>
     </w:p>
     <w:p/>
@@ -2135,13 +1648,8 @@
       </w:r>
     </w:p>
     <w:p>
-      <w:proofErr w:type="spellStart"/>
-      <w:r>
-        <w:t>Laravel</w:t>
-      </w:r>
-      <w:proofErr w:type="spellEnd"/>
-      <w:r>
-        <w:t xml:space="preserve"> zorgt ook automatisch voor een vue installatie binnen het project.</w:t>
+      <w:r>
+        <w:t>Laravel zorgt ook automatisch voor een vue installatie binnen het project.</w:t>
       </w:r>
     </w:p>
     <w:p/>
@@ -2151,7 +1659,6 @@
       </w:pPr>
       <w:bookmarkStart w:id="3" w:name="_Toc512244152"/>
       <w:r>
-        <w:lastRenderedPageBreak/>
         <w:t>Visual Studio Code</w:t>
       </w:r>
       <w:bookmarkEnd w:id="3"/>
@@ -2170,35 +1677,7 @@
         <w:rPr>
           <w:sz w:val="24"/>
         </w:rPr>
-        <w:t xml:space="preserve">Visual Studio Code is niet nodig voor het maken van de applicatie. Het is een editor die ik zelf fijn vind om te gebruiken. Andere mogelijkheden zijn bijvoorbeeld: Atom, </w:t>
-      </w:r>
-      <w:proofErr w:type="spellStart"/>
-      <w:r>
-        <w:rPr>
-          <w:sz w:val="24"/>
-        </w:rPr>
-        <w:t>Sublimetext</w:t>
-      </w:r>
-      <w:proofErr w:type="spellEnd"/>
-      <w:r>
-        <w:rPr>
-          <w:sz w:val="24"/>
-        </w:rPr>
-        <w:t xml:space="preserve"> of </w:t>
-      </w:r>
-      <w:proofErr w:type="spellStart"/>
-      <w:r>
-        <w:rPr>
-          <w:sz w:val="24"/>
-        </w:rPr>
-        <w:t>PhpStorm</w:t>
-      </w:r>
-      <w:proofErr w:type="spellEnd"/>
-      <w:r>
-        <w:rPr>
-          <w:sz w:val="24"/>
-        </w:rPr>
-        <w:t>.</w:t>
+        <w:t>Visual Studio Code is niet nodig voor het maken van de applicatie. Het is een editor die ik zelf fijn vind om te gebruiken. Andere mogelijkheden zijn bijvoorbeeld: Atom, Sublimetext of PhpStorm.</w:t>
       </w:r>
     </w:p>
     <w:p>
@@ -2239,113 +1718,35 @@
         <w:rPr>
           <w:sz w:val="24"/>
         </w:rPr>
-        <w:t xml:space="preserve">Een paar handige </w:t>
-      </w:r>
-      <w:proofErr w:type="spellStart"/>
-      <w:r>
-        <w:rPr>
-          <w:sz w:val="24"/>
-        </w:rPr>
-        <w:t>plugins</w:t>
-      </w:r>
-      <w:proofErr w:type="spellEnd"/>
-      <w:r>
-        <w:rPr>
-          <w:sz w:val="24"/>
-        </w:rPr>
-        <w:t xml:space="preserve"> om nog te downloaden na het installeren van </w:t>
-      </w:r>
-      <w:r>
-        <w:rPr>
-          <w:sz w:val="24"/>
-        </w:rPr>
-        <w:t xml:space="preserve">Visual Studio Code zijn: </w:t>
-      </w:r>
-      <w:proofErr w:type="spellStart"/>
-      <w:r>
-        <w:rPr>
-          <w:sz w:val="24"/>
-        </w:rPr>
-        <w:t>Vetur</w:t>
-      </w:r>
-      <w:proofErr w:type="spellEnd"/>
-      <w:r>
-        <w:rPr>
-          <w:sz w:val="24"/>
-        </w:rPr>
-        <w:t xml:space="preserve"> en </w:t>
-      </w:r>
-      <w:proofErr w:type="spellStart"/>
-      <w:r>
-        <w:rPr>
-          <w:sz w:val="24"/>
-        </w:rPr>
-        <w:t>DOTenv</w:t>
-      </w:r>
-      <w:proofErr w:type="spellEnd"/>
-      <w:r>
-        <w:rPr>
-          <w:sz w:val="24"/>
-        </w:rPr>
-        <w:t>.</w:t>
-      </w:r>
-    </w:p>
-    <w:p>
-      <w:pPr>
-        <w:rPr>
-          <w:sz w:val="24"/>
-        </w:rPr>
-      </w:pPr>
-      <w:proofErr w:type="spellStart"/>
-      <w:r>
-        <w:rPr>
-          <w:sz w:val="24"/>
-        </w:rPr>
-        <w:t>Vetur</w:t>
-      </w:r>
-      <w:proofErr w:type="spellEnd"/>
-      <w:r>
-        <w:rPr>
-          <w:sz w:val="24"/>
-        </w:rPr>
-        <w:t xml:space="preserve"> zorgt ervoor dat de syntax van Vue beter leesbaar is. </w:t>
-      </w:r>
-      <w:proofErr w:type="spellStart"/>
-      <w:r>
-        <w:rPr>
-          <w:sz w:val="24"/>
-        </w:rPr>
-        <w:t>DOTenv</w:t>
-      </w:r>
-      <w:proofErr w:type="spellEnd"/>
-      <w:r>
-        <w:rPr>
-          <w:sz w:val="24"/>
-        </w:rPr>
-        <w:t xml:space="preserve"> zorgt ervoor dat de </w:t>
-      </w:r>
-      <w:proofErr w:type="spellStart"/>
-      <w:r>
-        <w:rPr>
-          <w:sz w:val="24"/>
-        </w:rPr>
-        <w:t>env</w:t>
-      </w:r>
-      <w:proofErr w:type="spellEnd"/>
-      <w:r>
-        <w:rPr>
-          <w:sz w:val="24"/>
-        </w:rPr>
-        <w:t xml:space="preserve"> files voor het configureren van de database </w:t>
-      </w:r>
-      <w:proofErr w:type="spellStart"/>
-      <w:r>
-        <w:rPr>
-          <w:sz w:val="24"/>
-        </w:rPr>
-        <w:t>enz</w:t>
-      </w:r>
-      <w:proofErr w:type="spellEnd"/>
+        <w:t xml:space="preserve">Een paar handige plugins om nog te downloaden na het installeren van </w:t>
+      </w:r>
+      <w:r>
+        <w:rPr>
+          <w:sz w:val="24"/>
+        </w:rPr>
+        <w:t>Visual Studio Code zijn: Vetur en DOTenv.</w:t>
+      </w:r>
+    </w:p>
+    <w:p>
+      <w:pPr>
+        <w:rPr>
+          <w:sz w:val="24"/>
+        </w:rPr>
+      </w:pPr>
+      <w:r>
+        <w:rPr>
+          <w:sz w:val="24"/>
+        </w:rPr>
+        <w:t xml:space="preserve">Vetur zorgt ervoor dat de syntax van Vue beter leesbaar is. DOTenv zorgt ervoor dat de env files voor het </w:t>
+      </w:r>
+      <w:r>
+        <w:rPr>
+          <w:sz w:val="24"/>
+        </w:rPr>
+        <w:t>configureren van de database etc</w:t>
+      </w:r>
+      <w:bookmarkStart w:id="4" w:name="_GoBack"/>
+      <w:bookmarkEnd w:id="4"/>
       <w:r>
         <w:rPr>
           <w:sz w:val="24"/>
@@ -2492,7 +1893,6 @@
                 <w:b/>
                 <w:sz w:val="24"/>
               </w:rPr>
-              <w:lastRenderedPageBreak/>
               <w:t>Taken</w:t>
             </w:r>
           </w:p>
@@ -2549,19 +1949,11 @@
                 <w:sz w:val="24"/>
               </w:rPr>
             </w:pPr>
-            <w:proofErr w:type="spellStart"/>
-            <w:r>
-              <w:rPr>
-                <w:sz w:val="24"/>
-              </w:rPr>
-              <w:t>Wampserver</w:t>
-            </w:r>
-            <w:proofErr w:type="spellEnd"/>
-            <w:r>
-              <w:rPr>
-                <w:sz w:val="24"/>
-              </w:rPr>
-              <w:t xml:space="preserve"> installeren</w:t>
+            <w:r>
+              <w:rPr>
+                <w:sz w:val="24"/>
+              </w:rPr>
+              <w:t>Wampserver installeren</w:t>
             </w:r>
           </w:p>
         </w:tc>
@@ -2733,19 +2125,11 @@
                 <w:sz w:val="24"/>
               </w:rPr>
             </w:pPr>
-            <w:proofErr w:type="spellStart"/>
-            <w:r>
-              <w:rPr>
-                <w:sz w:val="24"/>
-              </w:rPr>
-              <w:t>Laravel</w:t>
-            </w:r>
-            <w:proofErr w:type="spellEnd"/>
-            <w:r>
-              <w:rPr>
-                <w:sz w:val="24"/>
-              </w:rPr>
-              <w:t xml:space="preserve"> installatie in projectmap met behulp van composer gedaan.</w:t>
+            <w:r>
+              <w:rPr>
+                <w:sz w:val="24"/>
+              </w:rPr>
+              <w:t>Laravel installatie in projectmap met behulp van composer gedaan.</w:t>
             </w:r>
           </w:p>
         </w:tc>
@@ -2785,19 +2169,11 @@
                 <w:sz w:val="24"/>
               </w:rPr>
             </w:pPr>
-            <w:proofErr w:type="spellStart"/>
-            <w:r>
-              <w:rPr>
-                <w:sz w:val="24"/>
-              </w:rPr>
-              <w:t>Laravel</w:t>
-            </w:r>
-            <w:proofErr w:type="spellEnd"/>
-            <w:r>
-              <w:rPr>
-                <w:sz w:val="24"/>
-              </w:rPr>
-              <w:t xml:space="preserve"> installatie getest in browser</w:t>
+            <w:r>
+              <w:rPr>
+                <w:sz w:val="24"/>
+              </w:rPr>
+              <w:t>Laravel installatie getest in browser</w:t>
             </w:r>
           </w:p>
         </w:tc>
@@ -2895,15 +2271,7 @@
         <w:rPr>
           <w:sz w:val="24"/>
         </w:rPr>
-        <w:t xml:space="preserve">Na het doorlopen van deze </w:t>
-      </w:r>
-      <w:bookmarkStart w:id="4" w:name="_GoBack"/>
-      <w:bookmarkEnd w:id="4"/>
-      <w:r>
-        <w:rPr>
-          <w:sz w:val="24"/>
-        </w:rPr>
-        <w:t>stappen kan er worden gewerkt aan het project.</w:t>
+        <w:t>Na het doorlopen van deze stappen kan er worden gewerkt aan het project.</w:t>
       </w:r>
       <w:r>
         <w:br w:type="page"/>
@@ -3826,7 +3194,7 @@
 </file>
 
 <file path=customXml/itemProps1.xml><?xml version="1.0" encoding="utf-8"?>
-<ds:datastoreItem xmlns:ds="http://schemas.openxmlformats.org/officeDocument/2006/customXml" ds:itemID="{10426D62-3187-4F68-8178-81F5FAC261F3}">
+<ds:datastoreItem xmlns:ds="http://schemas.openxmlformats.org/officeDocument/2006/customXml" ds:itemID="{BE9343D7-43E7-400F-B76C-40EBD8DFC518}">
   <ds:schemaRefs>
     <ds:schemaRef ds:uri="http://schemas.openxmlformats.org/officeDocument/2006/bibliography"/>
   </ds:schemaRefs>

</xml_diff>